<commit_message>
fix: refactoring error message
</commit_message>
<xml_diff>
--- a/src/test/resources/officelove/word/builtinVariable.docx
+++ b/src/test/resources/officelove/word/builtinVariable.docx
@@ -1,102 +1,59 @@
 
 <file path=word/document.xml><?xml version="1.0" encoding="utf-8"?>
-<w:document xmlns:wpc="http://schemas.microsoft.com/office/word/2010/wordprocessingCanvas" xmlns:mc="http://schemas.openxmlformats.org/markup-compatibility/2006" xmlns:o="urn:schemas-microsoft-com:office:office" xmlns:r="http://schemas.openxmlformats.org/officeDocument/2006/relationships" xmlns:m="http://schemas.openxmlformats.org/officeDocument/2006/math" xmlns:v="urn:schemas-microsoft-com:vml" xmlns:wp14="http://schemas.microsoft.com/office/word/2010/wordprocessingDrawing" xmlns:wp="http://schemas.openxmlformats.org/drawingml/2006/wordprocessingDrawing" xmlns:w10="urn:schemas-microsoft-com:office:word" xmlns:w="http://schemas.openxmlformats.org/wordprocessingml/2006/main" xmlns:w14="http://schemas.microsoft.com/office/word/2010/wordml" xmlns:w15="http://schemas.microsoft.com/office/word/2012/wordml" xmlns:wpg="http://schemas.microsoft.com/office/word/2010/wordprocessingGroup" xmlns:wpi="http://schemas.microsoft.com/office/word/2010/wordprocessingInk" xmlns:wne="http://schemas.microsoft.com/office/word/2006/wordml" xmlns:wps="http://schemas.microsoft.com/office/word/2010/wordprocessingShape" mc:Ignorable="w14 w15 wp14">
+<w:document xmlns:o="urn:schemas-microsoft-com:office:office" xmlns:r="http://schemas.openxmlformats.org/officeDocument/2006/relationships" xmlns:v="urn:schemas-microsoft-com:vml" xmlns:w="http://schemas.openxmlformats.org/wordprocessingml/2006/main" xmlns:w10="urn:schemas-microsoft-com:office:word" xmlns:wp="http://schemas.openxmlformats.org/drawingml/2006/wordprocessingDrawing" xmlns:wps="http://schemas.microsoft.com/office/word/2010/wordprocessingShape" xmlns:wpg="http://schemas.microsoft.com/office/word/2010/wordprocessingGroup" xmlns:mc="http://schemas.openxmlformats.org/markup-compatibility/2006" xmlns:wp14="http://schemas.microsoft.com/office/word/2010/wordprocessingDrawing" xmlns:w14="http://schemas.microsoft.com/office/word/2010/wordml" xmlns:w15="http://schemas.microsoft.com/office/word/2012/wordml" mc:Ignorable="w14 wp14 w15">
   <w:body>
     <w:p>
       <w:pPr>
-        <w:rPr>
-          <w:rFonts w:hint="eastAsia"/>
-        </w:rPr>
+        <w:pStyle w:val="Normal"/>
+        <w:rPr/>
       </w:pPr>
-      <w:r>
-        <w:rPr>
-          <w:rFonts w:hint="eastAsia"/>
-        </w:rPr>
-        <w:t>{</w:t>
-      </w:r>
-      <w:r>
-        <w:t>$BUILTIN</w:t>
-      </w:r>
-      <w:r>
-        <w:rPr>
-          <w:rFonts w:hint="eastAsia"/>
-        </w:rPr>
-        <w:t>}</w:t>
-      </w:r>
       <w:bookmarkStart w:id="0" w:name="_GoBack"/>
       <w:bookmarkEnd w:id="0"/>
+      <w:r>
+        <w:rPr/>
+        <w:t>{$Builtin}</w:t>
+      </w:r>
     </w:p>
     <w:sectPr>
+      <w:type w:val="nextPage"/>
       <w:pgSz w:w="11906" w:h="16838"/>
-      <w:pgMar w:top="1985" w:right="1701" w:bottom="1701" w:left="1701" w:header="851" w:footer="992" w:gutter="0"/>
-      <w:cols w:space="425"/>
-      <w:docGrid w:type="lines" w:linePitch="360"/>
+      <w:pgMar w:left="1701" w:right="1701" w:gutter="0" w:header="0" w:top="1985" w:footer="0" w:bottom="1701"/>
+      <w:pgNumType w:fmt="decimal"/>
+      <w:formProt w:val="false"/>
+      <w:textDirection w:val="lrTb"/>
+      <w:docGrid w:type="lines" w:linePitch="360" w:charSpace="8192"/>
     </w:sectPr>
   </w:body>
 </w:document>
 </file>
 
-<file path=word/endnotes.xml><?xml version="1.0" encoding="utf-8"?>
-<w:endnotes xmlns:wpc="http://schemas.microsoft.com/office/word/2010/wordprocessingCanvas" xmlns:mc="http://schemas.openxmlformats.org/markup-compatibility/2006" xmlns:o="urn:schemas-microsoft-com:office:office" xmlns:r="http://schemas.openxmlformats.org/officeDocument/2006/relationships" xmlns:m="http://schemas.openxmlformats.org/officeDocument/2006/math" xmlns:v="urn:schemas-microsoft-com:vml" xmlns:wp14="http://schemas.microsoft.com/office/word/2010/wordprocessingDrawing" xmlns:wp="http://schemas.openxmlformats.org/drawingml/2006/wordprocessingDrawing" xmlns:w10="urn:schemas-microsoft-com:office:word" xmlns:w="http://schemas.openxmlformats.org/wordprocessingml/2006/main" xmlns:w14="http://schemas.microsoft.com/office/word/2010/wordml" xmlns:w15="http://schemas.microsoft.com/office/word/2012/wordml" xmlns:wpg="http://schemas.microsoft.com/office/word/2010/wordprocessingGroup" xmlns:wpi="http://schemas.microsoft.com/office/word/2010/wordprocessingInk" xmlns:wne="http://schemas.microsoft.com/office/word/2006/wordml" xmlns:wps="http://schemas.microsoft.com/office/word/2010/wordprocessingShape" mc:Ignorable="w14 w15 wp14">
-  <w:endnote w:type="separator" w:id="-1">
-    <w:p>
-      <w:r>
-        <w:separator/>
-      </w:r>
-    </w:p>
-  </w:endnote>
-  <w:endnote w:type="continuationSeparator" w:id="0">
-    <w:p>
-      <w:r>
-        <w:continuationSeparator/>
-      </w:r>
-    </w:p>
-  </w:endnote>
-</w:endnotes>
-</file>
-
-<file path=word/footnotes.xml><?xml version="1.0" encoding="utf-8"?>
-<w:footnotes xmlns:wpc="http://schemas.microsoft.com/office/word/2010/wordprocessingCanvas" xmlns:mc="http://schemas.openxmlformats.org/markup-compatibility/2006" xmlns:o="urn:schemas-microsoft-com:office:office" xmlns:r="http://schemas.openxmlformats.org/officeDocument/2006/relationships" xmlns:m="http://schemas.openxmlformats.org/officeDocument/2006/math" xmlns:v="urn:schemas-microsoft-com:vml" xmlns:wp14="http://schemas.microsoft.com/office/word/2010/wordprocessingDrawing" xmlns:wp="http://schemas.openxmlformats.org/drawingml/2006/wordprocessingDrawing" xmlns:w10="urn:schemas-microsoft-com:office:word" xmlns:w="http://schemas.openxmlformats.org/wordprocessingml/2006/main" xmlns:w14="http://schemas.microsoft.com/office/word/2010/wordml" xmlns:w15="http://schemas.microsoft.com/office/word/2012/wordml" xmlns:wpg="http://schemas.microsoft.com/office/word/2010/wordprocessingGroup" xmlns:wpi="http://schemas.microsoft.com/office/word/2010/wordprocessingInk" xmlns:wne="http://schemas.microsoft.com/office/word/2006/wordml" xmlns:wps="http://schemas.microsoft.com/office/word/2010/wordprocessingShape" mc:Ignorable="w14 w15 wp14">
-  <w:footnote w:type="separator" w:id="-1">
-    <w:p>
-      <w:r>
-        <w:separator/>
-      </w:r>
-    </w:p>
-  </w:footnote>
-  <w:footnote w:type="continuationSeparator" w:id="0">
-    <w:p>
-      <w:r>
-        <w:continuationSeparator/>
-      </w:r>
-    </w:p>
-  </w:footnote>
-</w:footnotes>
-</file>
-
 <file path=word/styles.xml><?xml version="1.0" encoding="utf-8"?>
-<w:styles xmlns:mc="http://schemas.openxmlformats.org/markup-compatibility/2006" xmlns:r="http://schemas.openxmlformats.org/officeDocument/2006/relationships" xmlns:w="http://schemas.openxmlformats.org/wordprocessingml/2006/main" xmlns:w14="http://schemas.microsoft.com/office/word/2010/wordml" xmlns:w15="http://schemas.microsoft.com/office/word/2012/wordml" mc:Ignorable="w14 w15">
+<w:styles xmlns:w="http://schemas.openxmlformats.org/wordprocessingml/2006/main" xmlns:w14="http://schemas.microsoft.com/office/word/2010/wordml" xmlns:mc="http://schemas.openxmlformats.org/markup-compatibility/2006" mc:Ignorable="w14">
   <w:docDefaults>
     <w:rPrDefault>
       <w:rPr>
-        <w:rFonts w:ascii="Century" w:eastAsia="ヒラギノ明朝 Pro W3" w:hAnsi="Century" w:cs="Times New Roman"/>
+        <w:rFonts w:ascii="Century" w:hAnsi="Century" w:eastAsia="ヒラギノ明朝 Pro W3" w:cs="Times New Roman"/>
         <w:kern w:val="2"/>
         <w:lang w:val="en-US" w:eastAsia="ja-JP" w:bidi="ar-SA"/>
       </w:rPr>
     </w:rPrDefault>
-    <w:pPrDefault/>
+    <w:pPrDefault>
+      <w:pPr>
+        <w:suppressAutoHyphens w:val="true"/>
+      </w:pPr>
+    </w:pPrDefault>
   </w:docDefaults>
   <w:latentStyles w:defLockedState="0" w:defUIPriority="99" w:defSemiHidden="0" w:defUnhideWhenUsed="0" w:defQFormat="0" w:count="371">
     <w:lsdException w:name="Normal" w:uiPriority="0" w:qFormat="1"/>
     <w:lsdException w:name="heading 1" w:uiPriority="9" w:qFormat="1"/>
-    <w:lsdException w:name="heading 2" w:semiHidden="1" w:uiPriority="9" w:unhideWhenUsed="1" w:qFormat="1"/>
-    <w:lsdException w:name="heading 3" w:semiHidden="1" w:uiPriority="9" w:unhideWhenUsed="1" w:qFormat="1"/>
-    <w:lsdException w:name="heading 4" w:semiHidden="1" w:uiPriority="9" w:unhideWhenUsed="1" w:qFormat="1"/>
-    <w:lsdException w:name="heading 5" w:semiHidden="1" w:uiPriority="9" w:unhideWhenUsed="1" w:qFormat="1"/>
-    <w:lsdException w:name="heading 6" w:semiHidden="1" w:uiPriority="9" w:unhideWhenUsed="1" w:qFormat="1"/>
-    <w:lsdException w:name="heading 7" w:semiHidden="1" w:uiPriority="9" w:unhideWhenUsed="1" w:qFormat="1"/>
-    <w:lsdException w:name="heading 8" w:semiHidden="1" w:uiPriority="9" w:unhideWhenUsed="1" w:qFormat="1"/>
-    <w:lsdException w:name="heading 9" w:semiHidden="1" w:uiPriority="9" w:unhideWhenUsed="1" w:qFormat="1"/>
+    <w:lsdException w:name="heading 2" w:uiPriority="9" w:semiHidden="1" w:unhideWhenUsed="1" w:qFormat="1"/>
+    <w:lsdException w:name="heading 3" w:uiPriority="9" w:semiHidden="1" w:unhideWhenUsed="1" w:qFormat="1"/>
+    <w:lsdException w:name="heading 4" w:uiPriority="9" w:semiHidden="1" w:unhideWhenUsed="1" w:qFormat="1"/>
+    <w:lsdException w:name="heading 5" w:uiPriority="9" w:semiHidden="1" w:unhideWhenUsed="1" w:qFormat="1"/>
+    <w:lsdException w:name="heading 6" w:uiPriority="9" w:semiHidden="1" w:unhideWhenUsed="1" w:qFormat="1"/>
+    <w:lsdException w:name="heading 7" w:uiPriority="9" w:semiHidden="1" w:unhideWhenUsed="1" w:qFormat="1"/>
+    <w:lsdException w:name="heading 8" w:uiPriority="9" w:semiHidden="1" w:unhideWhenUsed="1" w:qFormat="1"/>
+    <w:lsdException w:name="heading 9" w:uiPriority="9" w:semiHidden="1" w:unhideWhenUsed="1" w:qFormat="1"/>
     <w:lsdException w:name="index 1" w:semiHidden="1" w:unhideWhenUsed="1"/>
     <w:lsdException w:name="index 2" w:semiHidden="1" w:unhideWhenUsed="1"/>
     <w:lsdException w:name="index 3" w:semiHidden="1" w:unhideWhenUsed="1"/>
@@ -106,22 +63,22 @@
     <w:lsdException w:name="index 7" w:semiHidden="1" w:unhideWhenUsed="1"/>
     <w:lsdException w:name="index 8" w:semiHidden="1" w:unhideWhenUsed="1"/>
     <w:lsdException w:name="index 9" w:semiHidden="1" w:unhideWhenUsed="1"/>
-    <w:lsdException w:name="toc 1" w:semiHidden="1" w:uiPriority="39" w:unhideWhenUsed="1"/>
-    <w:lsdException w:name="toc 2" w:semiHidden="1" w:uiPriority="39" w:unhideWhenUsed="1"/>
-    <w:lsdException w:name="toc 3" w:semiHidden="1" w:uiPriority="39" w:unhideWhenUsed="1"/>
-    <w:lsdException w:name="toc 4" w:semiHidden="1" w:uiPriority="39" w:unhideWhenUsed="1"/>
-    <w:lsdException w:name="toc 5" w:semiHidden="1" w:uiPriority="39" w:unhideWhenUsed="1"/>
-    <w:lsdException w:name="toc 6" w:semiHidden="1" w:uiPriority="39" w:unhideWhenUsed="1"/>
-    <w:lsdException w:name="toc 7" w:semiHidden="1" w:uiPriority="39" w:unhideWhenUsed="1"/>
-    <w:lsdException w:name="toc 8" w:semiHidden="1" w:uiPriority="39" w:unhideWhenUsed="1"/>
-    <w:lsdException w:name="toc 9" w:semiHidden="1" w:uiPriority="39" w:unhideWhenUsed="1"/>
+    <w:lsdException w:name="toc 1" w:uiPriority="39" w:semiHidden="1" w:unhideWhenUsed="1"/>
+    <w:lsdException w:name="toc 2" w:uiPriority="39" w:semiHidden="1" w:unhideWhenUsed="1"/>
+    <w:lsdException w:name="toc 3" w:uiPriority="39" w:semiHidden="1" w:unhideWhenUsed="1"/>
+    <w:lsdException w:name="toc 4" w:uiPriority="39" w:semiHidden="1" w:unhideWhenUsed="1"/>
+    <w:lsdException w:name="toc 5" w:uiPriority="39" w:semiHidden="1" w:unhideWhenUsed="1"/>
+    <w:lsdException w:name="toc 6" w:uiPriority="39" w:semiHidden="1" w:unhideWhenUsed="1"/>
+    <w:lsdException w:name="toc 7" w:uiPriority="39" w:semiHidden="1" w:unhideWhenUsed="1"/>
+    <w:lsdException w:name="toc 8" w:uiPriority="39" w:semiHidden="1" w:unhideWhenUsed="1"/>
+    <w:lsdException w:name="toc 9" w:uiPriority="39" w:semiHidden="1" w:unhideWhenUsed="1"/>
     <w:lsdException w:name="Normal Indent" w:semiHidden="1" w:unhideWhenUsed="1"/>
     <w:lsdException w:name="footnote text" w:semiHidden="1" w:unhideWhenUsed="1"/>
     <w:lsdException w:name="annotation text" w:semiHidden="1" w:unhideWhenUsed="1"/>
     <w:lsdException w:name="header" w:semiHidden="1" w:unhideWhenUsed="1"/>
     <w:lsdException w:name="footer" w:semiHidden="1" w:unhideWhenUsed="1"/>
     <w:lsdException w:name="index heading" w:semiHidden="1" w:unhideWhenUsed="1"/>
-    <w:lsdException w:name="caption" w:semiHidden="1" w:uiPriority="35" w:unhideWhenUsed="1" w:qFormat="1"/>
+    <w:lsdException w:name="caption" w:uiPriority="35" w:semiHidden="1" w:unhideWhenUsed="1" w:qFormat="1"/>
     <w:lsdException w:name="table of figures" w:semiHidden="1" w:unhideWhenUsed="1"/>
     <w:lsdException w:name="envelope address" w:semiHidden="1" w:unhideWhenUsed="1"/>
     <w:lsdException w:name="envelope return" w:semiHidden="1" w:unhideWhenUsed="1"/>
@@ -150,11 +107,11 @@
     <w:lsdException w:name="List Number 4" w:semiHidden="1" w:unhideWhenUsed="1"/>
     <w:lsdException w:name="List Number 5" w:semiHidden="1" w:unhideWhenUsed="1"/>
     <w:lsdException w:name="Title" w:uiPriority="10"/>
-    <w:lsdException w:name="Closing" w:semiHidden="1" w:uiPriority="0" w:unhideWhenUsed="1"/>
+    <w:lsdException w:name="Closing" w:uiPriority="0" w:semiHidden="1" w:unhideWhenUsed="1"/>
     <w:lsdException w:name="Signature" w:semiHidden="1" w:unhideWhenUsed="1"/>
-    <w:lsdException w:name="Default Paragraph Font" w:semiHidden="1" w:uiPriority="1" w:unhideWhenUsed="1"/>
+    <w:lsdException w:name="Default Paragraph Font" w:uiPriority="1" w:semiHidden="1" w:unhideWhenUsed="1"/>
     <w:lsdException w:name="Body Text" w:semiHidden="1" w:unhideWhenUsed="1"/>
-    <w:lsdException w:name="Body Text Indent" w:semiHidden="1" w:uiPriority="0" w:unhideWhenUsed="1"/>
+    <w:lsdException w:name="Body Text Indent" w:uiPriority="0" w:semiHidden="1" w:unhideWhenUsed="1"/>
     <w:lsdException w:name="List Continue" w:semiHidden="1" w:unhideWhenUsed="1"/>
     <w:lsdException w:name="List Continue 2" w:semiHidden="1" w:unhideWhenUsed="1"/>
     <w:lsdException w:name="List Continue 3" w:semiHidden="1" w:unhideWhenUsed="1"/>
@@ -163,10 +120,10 @@
     <w:lsdException w:name="Message Header" w:semiHidden="1" w:unhideWhenUsed="1"/>
     <w:lsdException w:name="Subtitle" w:uiPriority="11"/>
     <w:lsdException w:name="Salutation" w:semiHidden="1" w:unhideWhenUsed="1"/>
-    <w:lsdException w:name="Date" w:semiHidden="1" w:uiPriority="0" w:unhideWhenUsed="1"/>
+    <w:lsdException w:name="Date" w:uiPriority="0" w:semiHidden="1" w:unhideWhenUsed="1"/>
     <w:lsdException w:name="Body Text First Indent" w:semiHidden="1" w:unhideWhenUsed="1"/>
     <w:lsdException w:name="Body Text First Indent 2" w:semiHidden="1" w:unhideWhenUsed="1"/>
-    <w:lsdException w:name="Note Heading" w:semiHidden="1" w:uiPriority="0" w:unhideWhenUsed="1"/>
+    <w:lsdException w:name="Note Heading" w:uiPriority="0" w:semiHidden="1" w:unhideWhenUsed="1"/>
     <w:lsdException w:name="Body Text 2" w:semiHidden="1" w:unhideWhenUsed="1"/>
     <w:lsdException w:name="Body Text 3" w:semiHidden="1" w:unhideWhenUsed="1"/>
     <w:lsdException w:name="Body Text Indent 2" w:semiHidden="1" w:unhideWhenUsed="1"/>
@@ -352,8 +309,8 @@
     <w:lsdException w:name="Subtle Reference" w:uiPriority="31"/>
     <w:lsdException w:name="Intense Reference" w:uiPriority="32"/>
     <w:lsdException w:name="Book Title" w:uiPriority="33"/>
-    <w:lsdException w:name="Bibliography" w:semiHidden="1" w:uiPriority="37" w:unhideWhenUsed="1"/>
-    <w:lsdException w:name="TOC Heading" w:semiHidden="1" w:uiPriority="39" w:unhideWhenUsed="1" w:qFormat="1"/>
+    <w:lsdException w:name="Bibliography" w:uiPriority="37" w:semiHidden="1" w:unhideWhenUsed="1"/>
+    <w:lsdException w:name="TOC Heading" w:uiPriority="39" w:semiHidden="1" w:unhideWhenUsed="1" w:qFormat="1"/>
     <w:lsdException w:name="Plain Table 1" w:uiPriority="41"/>
     <w:lsdException w:name="Plain Table 2" w:uiPriority="42"/>
     <w:lsdException w:name="Plain Table 3" w:uiPriority="43"/>
@@ -459,63 +416,242 @@
     <w:lsdException w:name="List Table 6 Colorful Accent 6" w:uiPriority="51"/>
     <w:lsdException w:name="List Table 7 Colorful Accent 6" w:uiPriority="52"/>
   </w:latentStyles>
-  <w:style w:type="paragraph" w:default="1" w:styleId="a">
+  <w:style w:type="paragraph" w:styleId="Normal" w:default="1">
     <w:name w:val="Normal"/>
     <w:qFormat/>
-    <w:rsid w:val="00771C1C"/>
+    <w:rsid w:val="00771c1c"/>
     <w:pPr>
-      <w:widowControl w:val="0"/>
+      <w:widowControl w:val="false"/>
+      <w:bidi w:val="0"/>
+      <w:spacing w:before="0" w:after="0"/>
       <w:jc w:val="both"/>
     </w:pPr>
     <w:rPr>
+      <w:rFonts w:ascii="Century" w:hAnsi="Century" w:eastAsia="ヒラギノ明朝 Pro W3" w:cs="Times New Roman"/>
+      <w:color w:val="auto"/>
       <w:kern w:val="0"/>
+      <w:sz w:val="20"/>
+      <w:szCs w:val="20"/>
+      <w:lang w:val="en-US" w:eastAsia="ja-JP" w:bidi="ar-SA"/>
     </w:rPr>
   </w:style>
   <w:style w:type="paragraph" w:styleId="1">
-    <w:name w:val="heading 1"/>
-    <w:basedOn w:val="a"/>
-    <w:next w:val="a"/>
-    <w:link w:val="10"/>
+    <w:name w:val="Heading 1"/>
+    <w:basedOn w:val="Normal"/>
+    <w:next w:val="Normal"/>
+    <w:link w:val="11"/>
     <w:autoRedefine/>
     <w:uiPriority w:val="9"/>
     <w:qFormat/>
-    <w:rsid w:val="00771C1C"/>
+    <w:rsid w:val="00771c1c"/>
     <w:pPr>
       <w:widowControl/>
       <w:jc w:val="center"/>
       <w:outlineLvl w:val="0"/>
     </w:pPr>
     <w:rPr>
-      <w:rFonts w:ascii="ヒラギノ角ゴ Pro W6" w:eastAsia="ヒラギノ角ゴ Pro W6" w:hAnsi="ヒラギノ角ゴ Pro W6"/>
+      <w:rFonts w:ascii="ヒラギノ角ゴ Pro W6" w:hAnsi="ヒラギノ角ゴ Pro W6" w:eastAsia="ヒラギノ角ゴ Pro W6"/>
       <w:sz w:val="26"/>
       <w:szCs w:val="26"/>
     </w:rPr>
   </w:style>
   <w:style w:type="paragraph" w:styleId="2">
-    <w:name w:val="heading 2"/>
-    <w:basedOn w:val="a"/>
-    <w:next w:val="a"/>
-    <w:link w:val="20"/>
+    <w:name w:val="Heading 2"/>
+    <w:basedOn w:val="Normal"/>
+    <w:next w:val="Normal"/>
+    <w:link w:val="21"/>
     <w:autoRedefine/>
     <w:uiPriority w:val="9"/>
     <w:semiHidden/>
     <w:unhideWhenUsed/>
     <w:qFormat/>
-    <w:rsid w:val="00771C1C"/>
+    <w:rsid w:val="00771c1c"/>
     <w:pPr>
-      <w:keepNext/>
+      <w:keepNext w:val="true"/>
       <w:outlineLvl w:val="1"/>
     </w:pPr>
     <w:rPr>
-      <w:rFonts w:asciiTheme="majorHAnsi" w:eastAsia="ヒラギノ角ゴ Pro W6" w:hAnsiTheme="majorHAnsi" w:cstheme="majorBidi"/>
+      <w:rFonts w:ascii="Arial" w:hAnsi="Arial" w:eastAsia="ヒラギノ角ゴ Pro W6" w:cs="Times New Roman" w:asciiTheme="majorHAnsi" w:cstheme="majorBidi" w:hAnsiTheme="majorHAnsi"/>
       <w:sz w:val="22"/>
     </w:rPr>
   </w:style>
-  <w:style w:type="character" w:default="1" w:styleId="a0">
+  <w:style w:type="character" w:styleId="DefaultParagraphFont" w:default="1">
     <w:name w:val="Default Paragraph Font"/>
     <w:uiPriority w:val="1"/>
     <w:semiHidden/>
     <w:unhideWhenUsed/>
+    <w:qFormat/>
+    <w:rPr/>
+  </w:style>
+  <w:style w:type="character" w:styleId="21" w:customStyle="1">
+    <w:name w:val="見出し 2 (文字)"/>
+    <w:basedOn w:val="DefaultParagraphFont"/>
+    <w:uiPriority w:val="9"/>
+    <w:semiHidden/>
+    <w:qFormat/>
+    <w:rsid w:val="00771c1c"/>
+    <w:rPr>
+      <w:rFonts w:ascii="Arial" w:hAnsi="Arial" w:eastAsia="ヒラギノ角ゴ Pro W6" w:cs="Times New Roman" w:asciiTheme="majorHAnsi" w:cstheme="majorBidi" w:hAnsiTheme="majorHAnsi"/>
+      <w:kern w:val="0"/>
+      <w:sz w:val="22"/>
+    </w:rPr>
+  </w:style>
+  <w:style w:type="character" w:styleId="11" w:customStyle="1">
+    <w:name w:val="見出し 1 (文字)"/>
+    <w:basedOn w:val="DefaultParagraphFont"/>
+    <w:uiPriority w:val="9"/>
+    <w:qFormat/>
+    <w:rsid w:val="00771c1c"/>
+    <w:rPr>
+      <w:rFonts w:ascii="ヒラギノ角ゴ Pro W6" w:hAnsi="ヒラギノ角ゴ Pro W6" w:eastAsia="ヒラギノ角ゴ Pro W6"/>
+      <w:kern w:val="0"/>
+      <w:sz w:val="26"/>
+      <w:szCs w:val="26"/>
+    </w:rPr>
+  </w:style>
+  <w:style w:type="character" w:styleId="Style12" w:customStyle="1">
+    <w:name w:val="ヘッダー (文字)"/>
+    <w:basedOn w:val="DefaultParagraphFont"/>
+    <w:uiPriority w:val="99"/>
+    <w:qFormat/>
+    <w:rsid w:val="00c4225e"/>
+    <w:rPr>
+      <w:kern w:val="0"/>
+    </w:rPr>
+  </w:style>
+  <w:style w:type="character" w:styleId="Style13" w:customStyle="1">
+    <w:name w:val="フッター (文字)"/>
+    <w:basedOn w:val="DefaultParagraphFont"/>
+    <w:uiPriority w:val="99"/>
+    <w:qFormat/>
+    <w:rsid w:val="00c4225e"/>
+    <w:rPr>
+      <w:kern w:val="0"/>
+    </w:rPr>
+  </w:style>
+  <w:style w:type="paragraph" w:styleId="Style14">
+    <w:name w:val="見出し"/>
+    <w:basedOn w:val="Normal"/>
+    <w:next w:val="Style15"/>
+    <w:qFormat/>
+    <w:pPr>
+      <w:keepNext w:val="true"/>
+      <w:spacing w:before="240" w:after="120"/>
+    </w:pPr>
+    <w:rPr>
+      <w:rFonts w:ascii="游ゴシック" w:hAnsi="游ゴシック" w:eastAsia="游ゴシック" w:cs="Arial"/>
+      <w:sz w:val="28"/>
+      <w:szCs w:val="28"/>
+    </w:rPr>
+  </w:style>
+  <w:style w:type="paragraph" w:styleId="Style15">
+    <w:name w:val="Body Text"/>
+    <w:basedOn w:val="Normal"/>
+    <w:pPr>
+      <w:spacing w:lineRule="auto" w:line="276" w:before="0" w:after="140"/>
+    </w:pPr>
+    <w:rPr/>
+  </w:style>
+  <w:style w:type="paragraph" w:styleId="Style16">
+    <w:name w:val="List"/>
+    <w:basedOn w:val="Style15"/>
+    <w:pPr/>
+    <w:rPr>
+      <w:rFonts w:ascii="游明朝" w:hAnsi="游明朝" w:cs="Arial"/>
+    </w:rPr>
+  </w:style>
+  <w:style w:type="paragraph" w:styleId="Style17">
+    <w:name w:val="Caption"/>
+    <w:basedOn w:val="Normal"/>
+    <w:qFormat/>
+    <w:pPr>
+      <w:suppressLineNumbers/>
+      <w:spacing w:before="120" w:after="120"/>
+    </w:pPr>
+    <w:rPr>
+      <w:rFonts w:ascii="游明朝" w:hAnsi="游明朝" w:cs="Arial"/>
+      <w:i/>
+      <w:iCs/>
+      <w:sz w:val="24"/>
+      <w:szCs w:val="24"/>
+    </w:rPr>
+  </w:style>
+  <w:style w:type="paragraph" w:styleId="Style18">
+    <w:name w:val="索引"/>
+    <w:basedOn w:val="Normal"/>
+    <w:qFormat/>
+    <w:pPr>
+      <w:suppressLineNumbers/>
+    </w:pPr>
+    <w:rPr>
+      <w:rFonts w:ascii="游明朝" w:hAnsi="游明朝" w:cs="Arial"/>
+      <w:lang w:val="zxx" w:eastAsia="zxx" w:bidi="zxx"/>
+    </w:rPr>
+  </w:style>
+  <w:style w:type="paragraph" w:styleId="Style19" w:customStyle="1">
+    <w:name w:val="連絡先"/>
+    <w:basedOn w:val="Normal"/>
+    <w:autoRedefine/>
+    <w:qFormat/>
+    <w:rsid w:val="00d33d45"/>
+    <w:pPr>
+      <w:snapToGrid w:val="false"/>
+      <w:spacing w:lineRule="auto" w:line="300"/>
+      <w:jc w:val="right"/>
+    </w:pPr>
+    <w:rPr>
+      <w:rFonts w:ascii="ヒラギノ明朝 Pro W3" w:hAnsi="ヒラギノ明朝 Pro W3"/>
+      <w:sz w:val="16"/>
+      <w:szCs w:val="16"/>
+    </w:rPr>
+  </w:style>
+  <w:style w:type="paragraph" w:styleId="Style20">
+    <w:name w:val="ヘッダーとフッター"/>
+    <w:basedOn w:val="Normal"/>
+    <w:qFormat/>
+    <w:pPr/>
+    <w:rPr/>
+  </w:style>
+  <w:style w:type="paragraph" w:styleId="Style21">
+    <w:name w:val="Header"/>
+    <w:basedOn w:val="Normal"/>
+    <w:link w:val="Style12"/>
+    <w:uiPriority w:val="99"/>
+    <w:unhideWhenUsed/>
+    <w:rsid w:val="00c4225e"/>
+    <w:pPr>
+      <w:tabs>
+        <w:tab w:val="clear" w:pos="840"/>
+        <w:tab w:val="center" w:pos="4252" w:leader="none"/>
+        <w:tab w:val="right" w:pos="8504" w:leader="none"/>
+      </w:tabs>
+      <w:snapToGrid w:val="false"/>
+    </w:pPr>
+    <w:rPr/>
+  </w:style>
+  <w:style w:type="paragraph" w:styleId="Style22">
+    <w:name w:val="Footer"/>
+    <w:basedOn w:val="Normal"/>
+    <w:link w:val="Style13"/>
+    <w:uiPriority w:val="99"/>
+    <w:unhideWhenUsed/>
+    <w:rsid w:val="00c4225e"/>
+    <w:pPr>
+      <w:tabs>
+        <w:tab w:val="clear" w:pos="840"/>
+        <w:tab w:val="center" w:pos="4252" w:leader="none"/>
+        <w:tab w:val="right" w:pos="8504" w:leader="none"/>
+      </w:tabs>
+      <w:snapToGrid w:val="false"/>
+    </w:pPr>
+    <w:rPr/>
+  </w:style>
+  <w:style w:type="numbering" w:styleId="NoList" w:default="1">
+    <w:name w:val="No List"/>
+    <w:uiPriority w:val="99"/>
+    <w:semiHidden/>
+    <w:unhideWhenUsed/>
+    <w:qFormat/>
   </w:style>
   <w:style w:type="table" w:default="1" w:styleId="a1">
     <w:name w:val="Normal Table"/>
@@ -523,7 +659,6 @@
     <w:semiHidden/>
     <w:unhideWhenUsed/>
     <w:tblPr>
-      <w:tblInd w:w="0" w:type="dxa"/>
       <w:tblCellMar>
         <w:top w:w="0" w:type="dxa"/>
         <w:left w:w="108" w:type="dxa"/>
@@ -532,118 +667,19 @@
       </w:tblCellMar>
     </w:tblPr>
   </w:style>
-  <w:style w:type="numbering" w:default="1" w:styleId="a2">
-    <w:name w:val="No List"/>
-    <w:uiPriority w:val="99"/>
-    <w:semiHidden/>
-    <w:unhideWhenUsed/>
-  </w:style>
-  <w:style w:type="character" w:customStyle="1" w:styleId="20">
-    <w:name w:val="見出し 2 (文字)"/>
-    <w:basedOn w:val="a0"/>
-    <w:link w:val="2"/>
-    <w:uiPriority w:val="9"/>
-    <w:semiHidden/>
-    <w:rsid w:val="00771C1C"/>
-    <w:rPr>
-      <w:rFonts w:asciiTheme="majorHAnsi" w:eastAsia="ヒラギノ角ゴ Pro W6" w:hAnsiTheme="majorHAnsi" w:cstheme="majorBidi"/>
-      <w:kern w:val="0"/>
-      <w:sz w:val="22"/>
-    </w:rPr>
-  </w:style>
-  <w:style w:type="character" w:customStyle="1" w:styleId="10">
-    <w:name w:val="見出し 1 (文字)"/>
-    <w:basedOn w:val="a0"/>
-    <w:link w:val="1"/>
-    <w:uiPriority w:val="9"/>
-    <w:rsid w:val="00771C1C"/>
-    <w:rPr>
-      <w:rFonts w:ascii="ヒラギノ角ゴ Pro W6" w:eastAsia="ヒラギノ角ゴ Pro W6" w:hAnsi="ヒラギノ角ゴ Pro W6"/>
-      <w:kern w:val="0"/>
-      <w:sz w:val="26"/>
-      <w:szCs w:val="26"/>
-    </w:rPr>
-  </w:style>
-  <w:style w:type="paragraph" w:customStyle="1" w:styleId="a3">
-    <w:name w:val="連絡先"/>
-    <w:basedOn w:val="a"/>
-    <w:autoRedefine/>
-    <w:qFormat/>
-    <w:rsid w:val="00D33D45"/>
-    <w:pPr>
-      <w:snapToGrid w:val="0"/>
-      <w:spacing w:line="300" w:lineRule="auto"/>
-      <w:jc w:val="right"/>
-    </w:pPr>
-    <w:rPr>
-      <w:rFonts w:ascii="ヒラギノ明朝 Pro W3" w:hAnsi="ヒラギノ明朝 Pro W3"/>
-      <w:sz w:val="16"/>
-      <w:szCs w:val="16"/>
-    </w:rPr>
-  </w:style>
-  <w:style w:type="paragraph" w:styleId="a4">
-    <w:name w:val="header"/>
-    <w:basedOn w:val="a"/>
-    <w:link w:val="a5"/>
-    <w:uiPriority w:val="99"/>
-    <w:unhideWhenUsed/>
-    <w:rsid w:val="00C4225E"/>
-    <w:pPr>
-      <w:tabs>
-        <w:tab w:val="center" w:pos="4252"/>
-        <w:tab w:val="right" w:pos="8504"/>
-      </w:tabs>
-      <w:snapToGrid w:val="0"/>
-    </w:pPr>
-  </w:style>
-  <w:style w:type="character" w:customStyle="1" w:styleId="a5">
-    <w:name w:val="ヘッダー (文字)"/>
-    <w:basedOn w:val="a0"/>
-    <w:link w:val="a4"/>
-    <w:uiPriority w:val="99"/>
-    <w:rsid w:val="00C4225E"/>
-    <w:rPr>
-      <w:kern w:val="0"/>
-    </w:rPr>
-  </w:style>
-  <w:style w:type="paragraph" w:styleId="a6">
-    <w:name w:val="footer"/>
-    <w:basedOn w:val="a"/>
-    <w:link w:val="a7"/>
-    <w:uiPriority w:val="99"/>
-    <w:unhideWhenUsed/>
-    <w:rsid w:val="00C4225E"/>
-    <w:pPr>
-      <w:tabs>
-        <w:tab w:val="center" w:pos="4252"/>
-        <w:tab w:val="right" w:pos="8504"/>
-      </w:tabs>
-      <w:snapToGrid w:val="0"/>
-    </w:pPr>
-  </w:style>
-  <w:style w:type="character" w:customStyle="1" w:styleId="a7">
-    <w:name w:val="フッター (文字)"/>
-    <w:basedOn w:val="a0"/>
-    <w:link w:val="a6"/>
-    <w:uiPriority w:val="99"/>
-    <w:rsid w:val="00C4225E"/>
-    <w:rPr>
-      <w:kern w:val="0"/>
-    </w:rPr>
-  </w:style>
   <w:style w:type="table" w:styleId="a8">
     <w:name w:val="Table Grid"/>
     <w:basedOn w:val="a1"/>
     <w:uiPriority w:val="59"/>
-    <w:rsid w:val="00C4225E"/>
+    <w:rsid w:val="00c4225e"/>
     <w:tblPr>
       <w:tblBorders>
-        <w:top w:val="single" w:sz="4" w:space="0" w:color="auto"/>
-        <w:left w:val="single" w:sz="4" w:space="0" w:color="auto"/>
-        <w:bottom w:val="single" w:sz="4" w:space="0" w:color="auto"/>
-        <w:right w:val="single" w:sz="4" w:space="0" w:color="auto"/>
-        <w:insideH w:val="single" w:sz="4" w:space="0" w:color="auto"/>
-        <w:insideV w:val="single" w:sz="4" w:space="0" w:color="auto"/>
+        <w:top w:val="single" w:color="auto" w:sz="4" w:space="0"/>
+        <w:left w:val="single" w:color="auto" w:sz="4" w:space="0"/>
+        <w:bottom w:val="single" w:color="auto" w:sz="4" w:space="0"/>
+        <w:right w:val="single" w:color="auto" w:sz="4" w:space="0"/>
+        <w:insideH w:val="single" w:color="auto" w:sz="4" w:space="0"/>
+        <w:insideV w:val="single" w:color="auto" w:sz="4" w:space="0"/>
       </w:tblBorders>
     </w:tblPr>
   </w:style>

</xml_diff>